<commit_message>
added formspree.io to contacts working
</commit_message>
<xml_diff>
--- a/personal-info/AshRadford2020Resume.docx
+++ b/personal-info/AshRadford2020Resume.docx
@@ -291,16 +291,16 @@
         <w:rPr>
           <w:rFonts w:ascii="Nunito" w:eastAsia="Nunito" w:hAnsi="Nunito" w:cs="Nunito"/>
           <w:color w:val="434343"/>
-          <w:sz w:val="16"/>
-          <w:szCs w:val="16"/>
-        </w:rPr>
-      </w:pPr>
-      <w:r>
-        <w:rPr>
-          <w:rFonts w:ascii="Nunito" w:eastAsia="Nunito" w:hAnsi="Nunito" w:cs="Nunito"/>
-          <w:color w:val="434343"/>
-          <w:sz w:val="16"/>
-          <w:szCs w:val="16"/>
+          <w:sz w:val="18"/>
+          <w:szCs w:val="18"/>
+        </w:rPr>
+      </w:pPr>
+      <w:r>
+        <w:rPr>
+          <w:rFonts w:ascii="Nunito" w:eastAsia="Nunito" w:hAnsi="Nunito" w:cs="Nunito"/>
+          <w:color w:val="434343"/>
+          <w:sz w:val="18"/>
+          <w:szCs w:val="18"/>
         </w:rPr>
         <w:t>Front-End Developer with 3+ years of experience in HTML, CSS, JavaScript/ES6, CMS areas with willingness to learn and master a wide variety of frontend-backend technologies.</w:t>
       </w:r>
@@ -374,6 +374,7 @@
           <w:szCs w:val="20"/>
         </w:rPr>
       </w:pPr>
+      <w:bookmarkStart w:id="0" w:name="_GoBack"/>
       <w:r>
         <w:rPr>
           <w:rFonts w:ascii="Nunito" w:eastAsia="Nunito" w:hAnsi="Nunito" w:cs="Nunito"/>
@@ -394,14 +395,15 @@
         <w:t xml:space="preserve"> </w:t>
       </w:r>
     </w:p>
+    <w:bookmarkEnd w:id="0"/>
     <w:p>
       <w:pPr>
         <w:ind w:left="-360" w:right="-540"/>
         <w:rPr>
           <w:rFonts w:ascii="Nunito" w:eastAsia="Nunito" w:hAnsi="Nunito" w:cs="Nunito"/>
           <w:color w:val="434343"/>
-          <w:sz w:val="20"/>
-          <w:szCs w:val="20"/>
+          <w:sz w:val="18"/>
+          <w:szCs w:val="18"/>
         </w:rPr>
       </w:pPr>
       <w:proofErr w:type="spellStart"/>
@@ -410,8 +412,8 @@
           <w:rFonts w:ascii="Nunito" w:eastAsia="Nunito" w:hAnsi="Nunito" w:cs="Nunito"/>
           <w:i/>
           <w:color w:val="434343"/>
-          <w:sz w:val="20"/>
-          <w:szCs w:val="20"/>
+          <w:sz w:val="18"/>
+          <w:szCs w:val="18"/>
         </w:rPr>
         <w:t>UCode</w:t>
       </w:r>
@@ -421,8 +423,8 @@
           <w:rFonts w:ascii="Nunito" w:eastAsia="Nunito" w:hAnsi="Nunito" w:cs="Nunito"/>
           <w:i/>
           <w:color w:val="434343"/>
-          <w:sz w:val="20"/>
-          <w:szCs w:val="20"/>
+          <w:sz w:val="18"/>
+          <w:szCs w:val="18"/>
         </w:rPr>
         <w:t xml:space="preserve"> Programming Academy       09 / 2019 - Present</w:t>
       </w:r>
@@ -437,16 +439,16 @@
         <w:rPr>
           <w:rFonts w:ascii="Nunito" w:eastAsia="Nunito" w:hAnsi="Nunito" w:cs="Nunito"/>
           <w:color w:val="434343"/>
-          <w:sz w:val="16"/>
-          <w:szCs w:val="16"/>
-        </w:rPr>
-      </w:pPr>
-      <w:r>
-        <w:rPr>
-          <w:rFonts w:ascii="Nunito" w:eastAsia="Nunito" w:hAnsi="Nunito" w:cs="Nunito"/>
-          <w:color w:val="434343"/>
-          <w:sz w:val="16"/>
-          <w:szCs w:val="16"/>
+          <w:sz w:val="18"/>
+          <w:szCs w:val="18"/>
+        </w:rPr>
+      </w:pPr>
+      <w:r>
+        <w:rPr>
+          <w:rFonts w:ascii="Nunito" w:eastAsia="Nunito" w:hAnsi="Nunito" w:cs="Nunito"/>
+          <w:color w:val="434343"/>
+          <w:sz w:val="18"/>
+          <w:szCs w:val="18"/>
         </w:rPr>
         <w:t xml:space="preserve">Lead coding curriculum classes designed by Cornell University for kids ages 6 to 16 that teaches computational thinking skills and creative problem-solving skills with Lego </w:t>
       </w:r>
@@ -455,8 +457,8 @@
         <w:rPr>
           <w:rFonts w:ascii="Nunito" w:eastAsia="Nunito" w:hAnsi="Nunito" w:cs="Nunito"/>
           <w:color w:val="434343"/>
-          <w:sz w:val="16"/>
-          <w:szCs w:val="16"/>
+          <w:sz w:val="18"/>
+          <w:szCs w:val="18"/>
         </w:rPr>
         <w:t>Mindstorm</w:t>
       </w:r>
@@ -465,19 +467,10 @@
         <w:rPr>
           <w:rFonts w:ascii="Nunito" w:eastAsia="Nunito" w:hAnsi="Nunito" w:cs="Nunito"/>
           <w:color w:val="434343"/>
-          <w:sz w:val="16"/>
-          <w:szCs w:val="16"/>
-        </w:rPr>
-        <w:t xml:space="preserve"> EV3 and Python Block </w:t>
-      </w:r>
-      <w:r>
-        <w:rPr>
-          <w:rFonts w:ascii="Nunito" w:eastAsia="Nunito" w:hAnsi="Nunito" w:cs="Nunito"/>
-          <w:color w:val="434343"/>
-          <w:sz w:val="16"/>
-          <w:szCs w:val="16"/>
-        </w:rPr>
-        <w:t xml:space="preserve">Integrated development environment. </w:t>
+          <w:sz w:val="18"/>
+          <w:szCs w:val="18"/>
+        </w:rPr>
+        <w:t xml:space="preserve"> EV3 and Python Block Integrated development environment. </w:t>
       </w:r>
     </w:p>
     <w:p>
@@ -490,16 +483,16 @@
         <w:rPr>
           <w:rFonts w:ascii="Nunito" w:eastAsia="Nunito" w:hAnsi="Nunito" w:cs="Nunito"/>
           <w:color w:val="434343"/>
-          <w:sz w:val="16"/>
-          <w:szCs w:val="16"/>
-        </w:rPr>
-      </w:pPr>
-      <w:r>
-        <w:rPr>
-          <w:rFonts w:ascii="Nunito" w:eastAsia="Nunito" w:hAnsi="Nunito" w:cs="Nunito"/>
-          <w:color w:val="434343"/>
-          <w:sz w:val="16"/>
-          <w:szCs w:val="16"/>
+          <w:sz w:val="18"/>
+          <w:szCs w:val="18"/>
+        </w:rPr>
+      </w:pPr>
+      <w:r>
+        <w:rPr>
+          <w:rFonts w:ascii="Nunito" w:eastAsia="Nunito" w:hAnsi="Nunito" w:cs="Nunito"/>
+          <w:color w:val="434343"/>
+          <w:sz w:val="18"/>
+          <w:szCs w:val="18"/>
         </w:rPr>
         <w:t xml:space="preserve">Instructed HTML/CSS/JavaScript courses and support students on their individual projects with debugging, encouraging UX/UI aspects, and helping with integrating new ideas and technologies. </w:t>
       </w:r>
@@ -514,27 +507,18 @@
         <w:rPr>
           <w:rFonts w:ascii="Nunito" w:eastAsia="Nunito" w:hAnsi="Nunito" w:cs="Nunito"/>
           <w:color w:val="434343"/>
-          <w:sz w:val="16"/>
-          <w:szCs w:val="16"/>
-        </w:rPr>
-      </w:pPr>
-      <w:r>
-        <w:rPr>
-          <w:rFonts w:ascii="Nunito" w:eastAsia="Nunito" w:hAnsi="Nunito" w:cs="Nunito"/>
-          <w:color w:val="434343"/>
-          <w:sz w:val="16"/>
-          <w:szCs w:val="16"/>
-        </w:rPr>
-        <w:t>Guided Developer’s Stream adv</w:t>
-      </w:r>
-      <w:r>
-        <w:rPr>
-          <w:rFonts w:ascii="Nunito" w:eastAsia="Nunito" w:hAnsi="Nunito" w:cs="Nunito"/>
-          <w:color w:val="434343"/>
-          <w:sz w:val="16"/>
-          <w:szCs w:val="16"/>
-        </w:rPr>
-        <w:t xml:space="preserve">ance web development course in which students collaborate on a full-stack application project they have researched, designed, tested, and developed their own professional website up to industry standards. </w:t>
+          <w:sz w:val="18"/>
+          <w:szCs w:val="18"/>
+        </w:rPr>
+      </w:pPr>
+      <w:r>
+        <w:rPr>
+          <w:rFonts w:ascii="Nunito" w:eastAsia="Nunito" w:hAnsi="Nunito" w:cs="Nunito"/>
+          <w:color w:val="434343"/>
+          <w:sz w:val="18"/>
+          <w:szCs w:val="18"/>
+        </w:rPr>
+        <w:t xml:space="preserve">Guided Developer’s Stream advance web development course in which students collaborate on a full-stack application project they have researched, designed, tested, and developed their own professional website up to industry standards. </w:t>
       </w:r>
     </w:p>
     <w:p>
@@ -594,16 +578,16 @@
         <w:ind w:left="0"/>
         <w:rPr>
           <w:rFonts w:ascii="Nunito" w:eastAsia="Nunito" w:hAnsi="Nunito" w:cs="Nunito"/>
-          <w:sz w:val="16"/>
-          <w:szCs w:val="16"/>
-        </w:rPr>
-      </w:pPr>
-      <w:r>
-        <w:rPr>
-          <w:rFonts w:ascii="Nunito" w:eastAsia="Nunito" w:hAnsi="Nunito" w:cs="Nunito"/>
-          <w:color w:val="434343"/>
-          <w:sz w:val="16"/>
-          <w:szCs w:val="16"/>
+          <w:sz w:val="18"/>
+          <w:szCs w:val="18"/>
+        </w:rPr>
+      </w:pPr>
+      <w:r>
+        <w:rPr>
+          <w:rFonts w:ascii="Nunito" w:eastAsia="Nunito" w:hAnsi="Nunito" w:cs="Nunito"/>
+          <w:color w:val="434343"/>
+          <w:sz w:val="18"/>
+          <w:szCs w:val="18"/>
         </w:rPr>
         <w:t xml:space="preserve">JavaScript web game using HTML, CSS, JS and Git throughout the process for version control. </w:t>
       </w:r>
@@ -612,16 +596,16 @@
         <w:rPr>
           <w:rFonts w:ascii="Nunito" w:eastAsia="Nunito" w:hAnsi="Nunito" w:cs="Nunito"/>
           <w:color w:val="434343"/>
-          <w:sz w:val="16"/>
-          <w:szCs w:val="16"/>
+          <w:sz w:val="18"/>
+          <w:szCs w:val="18"/>
         </w:rPr>
         <w:t>Deployed</w:t>
       </w:r>
       <w:r>
         <w:rPr>
           <w:rFonts w:ascii="Nunito" w:eastAsia="Nunito" w:hAnsi="Nunito" w:cs="Nunito"/>
-          <w:sz w:val="16"/>
-          <w:szCs w:val="16"/>
+          <w:sz w:val="18"/>
+          <w:szCs w:val="18"/>
         </w:rPr>
         <w:t>:</w:t>
       </w:r>
@@ -630,8 +614,8 @@
           <w:rPr>
             <w:rFonts w:ascii="Nunito" w:eastAsia="Nunito" w:hAnsi="Nunito" w:cs="Nunito"/>
             <w:color w:val="1155CC"/>
-            <w:sz w:val="16"/>
-            <w:szCs w:val="16"/>
+            <w:sz w:val="18"/>
+            <w:szCs w:val="18"/>
             <w:u w:val="single"/>
           </w:rPr>
           <w:t>https</w:t>
@@ -641,8 +625,8 @@
           <w:rPr>
             <w:rFonts w:ascii="Nunito" w:eastAsia="Nunito" w:hAnsi="Nunito" w:cs="Nunito"/>
             <w:color w:val="1155CC"/>
-            <w:sz w:val="16"/>
-            <w:szCs w:val="16"/>
+            <w:sz w:val="18"/>
+            <w:szCs w:val="18"/>
             <w:u w:val="single"/>
           </w:rPr>
           <w:t>://aradford7.github.io/</w:t>
@@ -652,8 +636,8 @@
           <w:rPr>
             <w:rFonts w:ascii="Nunito" w:eastAsia="Nunito" w:hAnsi="Nunito" w:cs="Nunito"/>
             <w:color w:val="1155CC"/>
-            <w:sz w:val="16"/>
-            <w:szCs w:val="16"/>
+            <w:sz w:val="18"/>
+            <w:szCs w:val="18"/>
             <w:u w:val="single"/>
           </w:rPr>
           <w:t>NordicSailRepo</w:t>
@@ -680,16 +664,16 @@
         <w:ind w:left="0"/>
         <w:rPr>
           <w:rFonts w:ascii="Nunito" w:eastAsia="Nunito" w:hAnsi="Nunito" w:cs="Nunito"/>
-          <w:sz w:val="16"/>
-          <w:szCs w:val="16"/>
-        </w:rPr>
-      </w:pPr>
-      <w:r>
-        <w:rPr>
-          <w:rFonts w:ascii="Nunito" w:eastAsia="Nunito" w:hAnsi="Nunito" w:cs="Nunito"/>
-          <w:color w:val="434343"/>
-          <w:sz w:val="16"/>
-          <w:szCs w:val="16"/>
+          <w:sz w:val="18"/>
+          <w:szCs w:val="18"/>
+        </w:rPr>
+      </w:pPr>
+      <w:r>
+        <w:rPr>
+          <w:rFonts w:ascii="Nunito" w:eastAsia="Nunito" w:hAnsi="Nunito" w:cs="Nunito"/>
+          <w:color w:val="434343"/>
+          <w:sz w:val="18"/>
+          <w:szCs w:val="18"/>
         </w:rPr>
         <w:t xml:space="preserve">Realty Estate Selling Platform developed with </w:t>
       </w:r>
@@ -698,27 +682,18 @@
         <w:rPr>
           <w:rFonts w:ascii="Nunito" w:eastAsia="Nunito" w:hAnsi="Nunito" w:cs="Nunito"/>
           <w:color w:val="434343"/>
-          <w:sz w:val="16"/>
-          <w:szCs w:val="16"/>
-        </w:rPr>
-        <w:t>Exp</w:t>
-      </w:r>
-      <w:r>
-        <w:rPr>
-          <w:rFonts w:ascii="Nunito" w:eastAsia="Nunito" w:hAnsi="Nunito" w:cs="Nunito"/>
-          <w:color w:val="434343"/>
-          <w:sz w:val="16"/>
-          <w:szCs w:val="16"/>
-        </w:rPr>
-        <w:t>ressJS</w:t>
+          <w:sz w:val="18"/>
+          <w:szCs w:val="18"/>
+        </w:rPr>
+        <w:t>ExpressJS</w:t>
       </w:r>
       <w:proofErr w:type="spellEnd"/>
       <w:r>
         <w:rPr>
           <w:rFonts w:ascii="Nunito" w:eastAsia="Nunito" w:hAnsi="Nunito" w:cs="Nunito"/>
           <w:color w:val="434343"/>
-          <w:sz w:val="16"/>
-          <w:szCs w:val="16"/>
+          <w:sz w:val="18"/>
+          <w:szCs w:val="18"/>
         </w:rPr>
         <w:t>, Node.js, MongoDB, and JS. Full CRUD functionality, data encryption and MVC schema.</w:t>
       </w:r>
@@ -726,8 +701,8 @@
         <w:rPr>
           <w:rFonts w:ascii="Nunito" w:eastAsia="Nunito" w:hAnsi="Nunito" w:cs="Nunito"/>
           <w:color w:val="434343"/>
-          <w:sz w:val="16"/>
-          <w:szCs w:val="16"/>
+          <w:sz w:val="18"/>
+          <w:szCs w:val="18"/>
         </w:rPr>
         <w:t xml:space="preserve">                      </w:t>
       </w:r>
@@ -735,26 +710,35 @@
         <w:rPr>
           <w:rFonts w:ascii="Nunito" w:eastAsia="Nunito" w:hAnsi="Nunito" w:cs="Nunito"/>
           <w:color w:val="434343"/>
-          <w:sz w:val="16"/>
-          <w:szCs w:val="16"/>
+          <w:sz w:val="18"/>
+          <w:szCs w:val="18"/>
         </w:rPr>
         <w:t xml:space="preserve"> </w:t>
       </w:r>
+      <w:r>
+        <w:rPr>
+          <w:rFonts w:ascii="Nunito" w:eastAsia="Nunito" w:hAnsi="Nunito" w:cs="Nunito"/>
+          <w:color w:val="434343"/>
+          <w:sz w:val="18"/>
+          <w:szCs w:val="18"/>
+        </w:rPr>
+        <w:t xml:space="preserve">                                      </w:t>
+      </w:r>
       <w:proofErr w:type="spellStart"/>
       <w:r>
         <w:rPr>
           <w:rFonts w:ascii="Nunito" w:eastAsia="Nunito" w:hAnsi="Nunito" w:cs="Nunito"/>
           <w:color w:val="434343"/>
-          <w:sz w:val="16"/>
-          <w:szCs w:val="16"/>
+          <w:sz w:val="18"/>
+          <w:szCs w:val="18"/>
         </w:rPr>
         <w:t>Deployed</w:t>
       </w:r>
       <w:r>
         <w:rPr>
           <w:rFonts w:ascii="Nunito" w:eastAsia="Nunito" w:hAnsi="Nunito" w:cs="Nunito"/>
-          <w:sz w:val="16"/>
-          <w:szCs w:val="16"/>
+          <w:sz w:val="18"/>
+          <w:szCs w:val="18"/>
         </w:rPr>
         <w:t>:</w:t>
       </w:r>
@@ -763,8 +747,8 @@
           <w:rPr>
             <w:rFonts w:ascii="Nunito" w:eastAsia="Nunito" w:hAnsi="Nunito" w:cs="Nunito"/>
             <w:color w:val="1155CC"/>
-            <w:sz w:val="16"/>
-            <w:szCs w:val="16"/>
+            <w:sz w:val="18"/>
+            <w:szCs w:val="18"/>
             <w:u w:val="single"/>
           </w:rPr>
           <w:t>https</w:t>
@@ -774,8 +758,8 @@
           <w:rPr>
             <w:rFonts w:ascii="Nunito" w:eastAsia="Nunito" w:hAnsi="Nunito" w:cs="Nunito"/>
             <w:color w:val="1155CC"/>
-            <w:sz w:val="16"/>
-            <w:szCs w:val="16"/>
+            <w:sz w:val="18"/>
+            <w:szCs w:val="18"/>
             <w:u w:val="single"/>
           </w:rPr>
           <w:t>://gentle-ridge-81645.herokuapp.com/houses</w:t>
@@ -801,35 +785,26 @@
         <w:ind w:left="0"/>
         <w:rPr>
           <w:rFonts w:ascii="Nunito" w:eastAsia="Nunito" w:hAnsi="Nunito" w:cs="Nunito"/>
-          <w:sz w:val="16"/>
-          <w:szCs w:val="16"/>
-        </w:rPr>
-      </w:pPr>
-      <w:r>
-        <w:rPr>
-          <w:rFonts w:ascii="Nunito" w:eastAsia="Nunito" w:hAnsi="Nunito" w:cs="Nunito"/>
-          <w:color w:val="434343"/>
-          <w:sz w:val="16"/>
-          <w:szCs w:val="16"/>
-        </w:rPr>
-        <w:t>Amusement Park Planner built with React,</w:t>
-      </w:r>
-      <w:r>
-        <w:rPr>
-          <w:rFonts w:ascii="Nunito" w:eastAsia="Nunito" w:hAnsi="Nunito" w:cs="Nunito"/>
-          <w:color w:val="434343"/>
-          <w:sz w:val="16"/>
-          <w:szCs w:val="16"/>
-        </w:rPr>
-        <w:t xml:space="preserve"> </w:t>
+          <w:sz w:val="18"/>
+          <w:szCs w:val="18"/>
+        </w:rPr>
+      </w:pPr>
+      <w:r>
+        <w:rPr>
+          <w:rFonts w:ascii="Nunito" w:eastAsia="Nunito" w:hAnsi="Nunito" w:cs="Nunito"/>
+          <w:color w:val="434343"/>
+          <w:sz w:val="18"/>
+          <w:szCs w:val="18"/>
+        </w:rPr>
+        <w:t xml:space="preserve">Amusement Park Planner built with React, </w:t>
       </w:r>
       <w:proofErr w:type="spellStart"/>
       <w:r>
         <w:rPr>
           <w:rFonts w:ascii="Nunito" w:eastAsia="Nunito" w:hAnsi="Nunito" w:cs="Nunito"/>
           <w:color w:val="434343"/>
-          <w:sz w:val="16"/>
-          <w:szCs w:val="16"/>
+          <w:sz w:val="18"/>
+          <w:szCs w:val="18"/>
         </w:rPr>
         <w:t>mySQL</w:t>
       </w:r>
@@ -838,8 +813,8 @@
         <w:rPr>
           <w:rFonts w:ascii="Nunito" w:eastAsia="Nunito" w:hAnsi="Nunito" w:cs="Nunito"/>
           <w:color w:val="434343"/>
-          <w:sz w:val="16"/>
-          <w:szCs w:val="16"/>
+          <w:sz w:val="18"/>
+          <w:szCs w:val="18"/>
         </w:rPr>
         <w:t xml:space="preserve">, and python Flask backend. </w:t>
       </w:r>
@@ -847,8 +822,8 @@
         <w:rPr>
           <w:rFonts w:ascii="Nunito" w:eastAsia="Nunito" w:hAnsi="Nunito" w:cs="Nunito"/>
           <w:color w:val="434343"/>
-          <w:sz w:val="16"/>
-          <w:szCs w:val="16"/>
+          <w:sz w:val="18"/>
+          <w:szCs w:val="18"/>
         </w:rPr>
         <w:t xml:space="preserve">                                                        </w:t>
       </w:r>
@@ -856,8 +831,17 @@
         <w:rPr>
           <w:rFonts w:ascii="Nunito" w:eastAsia="Nunito" w:hAnsi="Nunito" w:cs="Nunito"/>
           <w:color w:val="434343"/>
-          <w:sz w:val="16"/>
-          <w:szCs w:val="16"/>
+          <w:sz w:val="18"/>
+          <w:szCs w:val="18"/>
+        </w:rPr>
+        <w:t xml:space="preserve">                       </w:t>
+      </w:r>
+      <w:r>
+        <w:rPr>
+          <w:rFonts w:ascii="Nunito" w:eastAsia="Nunito" w:hAnsi="Nunito" w:cs="Nunito"/>
+          <w:color w:val="434343"/>
+          <w:sz w:val="18"/>
+          <w:szCs w:val="18"/>
         </w:rPr>
         <w:t xml:space="preserve">Deployed: </w:t>
       </w:r>
@@ -866,8 +850,8 @@
           <w:rPr>
             <w:rFonts w:ascii="Nunito" w:eastAsia="Nunito" w:hAnsi="Nunito" w:cs="Nunito"/>
             <w:color w:val="1155CC"/>
-            <w:sz w:val="16"/>
-            <w:szCs w:val="16"/>
+            <w:sz w:val="18"/>
+            <w:szCs w:val="18"/>
             <w:u w:val="single"/>
           </w:rPr>
           <w:t>https://radiant-everglades-42616.herokuapp.com</w:t>
@@ -884,16 +868,16 @@
         <w:rPr>
           <w:rFonts w:ascii="Nunito" w:eastAsia="Nunito" w:hAnsi="Nunito" w:cs="Nunito"/>
           <w:b/>
-          <w:sz w:val="16"/>
-          <w:szCs w:val="16"/>
-        </w:rPr>
-      </w:pPr>
-      <w:r>
-        <w:rPr>
-          <w:rFonts w:ascii="Nunito" w:eastAsia="Nunito" w:hAnsi="Nunito" w:cs="Nunito"/>
-          <w:color w:val="434343"/>
-          <w:sz w:val="16"/>
-          <w:szCs w:val="16"/>
+          <w:sz w:val="18"/>
+          <w:szCs w:val="18"/>
+        </w:rPr>
+      </w:pPr>
+      <w:r>
+        <w:rPr>
+          <w:rFonts w:ascii="Nunito" w:eastAsia="Nunito" w:hAnsi="Nunito" w:cs="Nunito"/>
+          <w:color w:val="434343"/>
+          <w:sz w:val="18"/>
+          <w:szCs w:val="18"/>
         </w:rPr>
         <w:t xml:space="preserve">Marvel Comic Search made </w:t>
       </w:r>
@@ -902,8 +886,8 @@
         <w:rPr>
           <w:rFonts w:ascii="Nunito" w:eastAsia="Nunito" w:hAnsi="Nunito" w:cs="Nunito"/>
           <w:color w:val="434343"/>
-          <w:sz w:val="16"/>
-          <w:szCs w:val="16"/>
+          <w:sz w:val="18"/>
+          <w:szCs w:val="18"/>
         </w:rPr>
         <w:t>withMongoDB</w:t>
       </w:r>
@@ -912,8 +896,8 @@
         <w:rPr>
           <w:rFonts w:ascii="Nunito" w:eastAsia="Nunito" w:hAnsi="Nunito" w:cs="Nunito"/>
           <w:color w:val="434343"/>
-          <w:sz w:val="16"/>
-          <w:szCs w:val="16"/>
+          <w:sz w:val="18"/>
+          <w:szCs w:val="18"/>
         </w:rPr>
         <w:t xml:space="preserve">, </w:t>
       </w:r>
@@ -922,8 +906,8 @@
         <w:rPr>
           <w:rFonts w:ascii="Nunito" w:eastAsia="Nunito" w:hAnsi="Nunito" w:cs="Nunito"/>
           <w:color w:val="434343"/>
-          <w:sz w:val="16"/>
-          <w:szCs w:val="16"/>
+          <w:sz w:val="18"/>
+          <w:szCs w:val="18"/>
         </w:rPr>
         <w:t>ExpressJS</w:t>
       </w:r>
@@ -932,37 +916,35 @@
         <w:rPr>
           <w:rFonts w:ascii="Nunito" w:eastAsia="Nunito" w:hAnsi="Nunito" w:cs="Nunito"/>
           <w:color w:val="434343"/>
-          <w:sz w:val="16"/>
-          <w:szCs w:val="16"/>
-        </w:rPr>
-        <w:t>, React, Node.js and fetch using Marvel API. Impleme</w:t>
-      </w:r>
-      <w:r>
-        <w:rPr>
-          <w:rFonts w:ascii="Nunito" w:eastAsia="Nunito" w:hAnsi="Nunito" w:cs="Nunito"/>
-          <w:color w:val="434343"/>
-          <w:sz w:val="16"/>
-          <w:szCs w:val="16"/>
-        </w:rPr>
-        <w:t xml:space="preserve">nted authentication functionality and accounts. </w:t>
-      </w:r>
-      <w:r>
-        <w:rPr>
-          <w:rFonts w:ascii="Nunito" w:eastAsia="Nunito" w:hAnsi="Nunito" w:cs="Nunito"/>
-          <w:color w:val="434343"/>
-          <w:sz w:val="16"/>
-          <w:szCs w:val="16"/>
+          <w:sz w:val="18"/>
+          <w:szCs w:val="18"/>
+        </w:rPr>
+        <w:t xml:space="preserve">, React, Node.js and fetch using Marvel API. Implemented authentication functionality and accounts. </w:t>
+      </w:r>
+      <w:r>
+        <w:rPr>
+          <w:rFonts w:ascii="Nunito" w:eastAsia="Nunito" w:hAnsi="Nunito" w:cs="Nunito"/>
+          <w:color w:val="434343"/>
+          <w:sz w:val="18"/>
+          <w:szCs w:val="18"/>
         </w:rPr>
         <w:t xml:space="preserve">                           </w:t>
       </w:r>
-      <w:bookmarkStart w:id="0" w:name="_GoBack"/>
-      <w:bookmarkEnd w:id="0"/>
-      <w:r>
-        <w:rPr>
-          <w:rFonts w:ascii="Nunito" w:eastAsia="Nunito" w:hAnsi="Nunito" w:cs="Nunito"/>
-          <w:color w:val="434343"/>
-          <w:sz w:val="16"/>
-          <w:szCs w:val="16"/>
+      <w:r>
+        <w:rPr>
+          <w:rFonts w:ascii="Nunito" w:eastAsia="Nunito" w:hAnsi="Nunito" w:cs="Nunito"/>
+          <w:color w:val="434343"/>
+          <w:sz w:val="18"/>
+          <w:szCs w:val="18"/>
+        </w:rPr>
+        <w:t xml:space="preserve">                              </w:t>
+      </w:r>
+      <w:r>
+        <w:rPr>
+          <w:rFonts w:ascii="Nunito" w:eastAsia="Nunito" w:hAnsi="Nunito" w:cs="Nunito"/>
+          <w:color w:val="434343"/>
+          <w:sz w:val="18"/>
+          <w:szCs w:val="18"/>
         </w:rPr>
         <w:t xml:space="preserve">Deployed: </w:t>
       </w:r>
@@ -971,8 +953,8 @@
           <w:rPr>
             <w:rFonts w:ascii="Nunito" w:eastAsia="Nunito" w:hAnsi="Nunito" w:cs="Nunito"/>
             <w:color w:val="1155CC"/>
-            <w:sz w:val="16"/>
-            <w:szCs w:val="16"/>
+            <w:sz w:val="18"/>
+            <w:szCs w:val="18"/>
             <w:u w:val="single"/>
           </w:rPr>
           <w:t>https://marvel-api-project3.herokuapp.com/</w:t>
@@ -983,29 +965,10 @@
       <w:pPr>
         <w:rPr>
           <w:rFonts w:ascii="Nunito" w:eastAsia="Nunito" w:hAnsi="Nunito" w:cs="Nunito"/>
-          <w:color w:val="434343"/>
-          <w:sz w:val="16"/>
-          <w:szCs w:val="16"/>
-        </w:rPr>
-      </w:pPr>
-    </w:p>
-    <w:p>
-      <w:pPr>
-        <w:rPr>
-          <w:rFonts w:ascii="Nunito" w:eastAsia="Nunito" w:hAnsi="Nunito" w:cs="Nunito"/>
-          <w:b/>
-          <w:sz w:val="16"/>
-          <w:szCs w:val="16"/>
-        </w:rPr>
-      </w:pPr>
-    </w:p>
-    <w:p>
-      <w:pPr>
-        <w:rPr>
-          <w:rFonts w:ascii="Nunito" w:eastAsia="Nunito" w:hAnsi="Nunito" w:cs="Nunito"/>
-          <w:b/>
-          <w:sz w:val="16"/>
-          <w:szCs w:val="16"/>
+          <w:b/>
+          <w:color w:val="6FA8DC"/>
+          <w:sz w:val="24"/>
+          <w:szCs w:val="24"/>
         </w:rPr>
       </w:pPr>
     </w:p>
@@ -1064,8 +1027,8 @@
         <w:ind w:left="-90"/>
         <w:rPr>
           <w:color w:val="434343"/>
-          <w:sz w:val="16"/>
-          <w:szCs w:val="16"/>
+          <w:sz w:val="18"/>
+          <w:szCs w:val="18"/>
         </w:rPr>
       </w:pPr>
       <w:hyperlink r:id="rId13">
@@ -1073,8 +1036,8 @@
           <w:rPr>
             <w:rFonts w:ascii="Nunito" w:eastAsia="Nunito" w:hAnsi="Nunito" w:cs="Nunito"/>
             <w:color w:val="434343"/>
-            <w:sz w:val="16"/>
-            <w:szCs w:val="16"/>
+            <w:sz w:val="18"/>
+            <w:szCs w:val="18"/>
           </w:rPr>
           <w:t xml:space="preserve">  linkedin.com/in/</w:t>
         </w:r>
@@ -1083,8 +1046,8 @@
           <w:rPr>
             <w:rFonts w:ascii="Nunito" w:eastAsia="Nunito" w:hAnsi="Nunito" w:cs="Nunito"/>
             <w:color w:val="434343"/>
-            <w:sz w:val="16"/>
-            <w:szCs w:val="16"/>
+            <w:sz w:val="18"/>
+            <w:szCs w:val="18"/>
           </w:rPr>
           <w:t>ashley-radford</w:t>
         </w:r>
@@ -1094,8 +1057,8 @@
         <w:rPr>
           <w:rFonts w:ascii="Nunito" w:eastAsia="Nunito" w:hAnsi="Nunito" w:cs="Nunito"/>
           <w:color w:val="434343"/>
-          <w:sz w:val="16"/>
-          <w:szCs w:val="16"/>
+          <w:sz w:val="18"/>
+          <w:szCs w:val="18"/>
           <w:u w:val="single"/>
         </w:rPr>
         <w:t xml:space="preserve"> </w:t>
@@ -1111,17 +1074,17 @@
         <w:rPr>
           <w:rFonts w:ascii="Nunito" w:eastAsia="Nunito" w:hAnsi="Nunito" w:cs="Nunito"/>
           <w:color w:val="434343"/>
-          <w:sz w:val="16"/>
-          <w:szCs w:val="16"/>
-        </w:rPr>
-      </w:pPr>
-      <w:r>
-        <w:rPr>
-          <w:rFonts w:ascii="Nunito" w:eastAsia="Nunito" w:hAnsi="Nunito" w:cs="Nunito"/>
-          <w:b/>
-          <w:color w:val="434343"/>
-          <w:sz w:val="16"/>
-          <w:szCs w:val="16"/>
+          <w:sz w:val="18"/>
+          <w:szCs w:val="18"/>
+        </w:rPr>
+      </w:pPr>
+      <w:r>
+        <w:rPr>
+          <w:rFonts w:ascii="Nunito" w:eastAsia="Nunito" w:hAnsi="Nunito" w:cs="Nunito"/>
+          <w:b/>
+          <w:color w:val="434343"/>
+          <w:sz w:val="18"/>
+          <w:szCs w:val="18"/>
         </w:rPr>
         <w:t xml:space="preserve">  </w:t>
       </w:r>
@@ -1130,8 +1093,8 @@
           <w:rPr>
             <w:rFonts w:ascii="Nunito" w:eastAsia="Nunito" w:hAnsi="Nunito" w:cs="Nunito"/>
             <w:color w:val="434343"/>
-            <w:sz w:val="16"/>
-            <w:szCs w:val="16"/>
+            <w:sz w:val="18"/>
+            <w:szCs w:val="18"/>
           </w:rPr>
           <w:t>github.com/Aradford7</w:t>
         </w:r>
@@ -1342,16 +1305,16 @@
         <w:rPr>
           <w:rFonts w:ascii="Nunito" w:eastAsia="Nunito" w:hAnsi="Nunito" w:cs="Nunito"/>
           <w:color w:val="434343"/>
-          <w:sz w:val="16"/>
-          <w:szCs w:val="16"/>
-        </w:rPr>
-      </w:pPr>
-      <w:r>
-        <w:rPr>
-          <w:rFonts w:ascii="Nunito" w:eastAsia="Nunito" w:hAnsi="Nunito" w:cs="Nunito"/>
-          <w:color w:val="434343"/>
-          <w:sz w:val="16"/>
-          <w:szCs w:val="16"/>
+          <w:sz w:val="18"/>
+          <w:szCs w:val="18"/>
+        </w:rPr>
+      </w:pPr>
+      <w:r>
+        <w:rPr>
+          <w:rFonts w:ascii="Nunito" w:eastAsia="Nunito" w:hAnsi="Nunito" w:cs="Nunito"/>
+          <w:color w:val="434343"/>
+          <w:sz w:val="18"/>
+          <w:szCs w:val="18"/>
         </w:rPr>
         <w:t>Problem solver, quick- thinking, reliable, independent, self-learner, wiliness to learn.</w:t>
       </w:r>
@@ -1366,16 +1329,16 @@
         <w:rPr>
           <w:rFonts w:ascii="Nunito" w:eastAsia="Nunito" w:hAnsi="Nunito" w:cs="Nunito"/>
           <w:color w:val="434343"/>
-          <w:sz w:val="16"/>
-          <w:szCs w:val="16"/>
-        </w:rPr>
-      </w:pPr>
-      <w:r>
-        <w:rPr>
-          <w:rFonts w:ascii="Nunito" w:eastAsia="Nunito" w:hAnsi="Nunito" w:cs="Nunito"/>
-          <w:color w:val="434343"/>
-          <w:sz w:val="16"/>
-          <w:szCs w:val="16"/>
+          <w:sz w:val="18"/>
+          <w:szCs w:val="18"/>
+        </w:rPr>
+      </w:pPr>
+      <w:r>
+        <w:rPr>
+          <w:rFonts w:ascii="Nunito" w:eastAsia="Nunito" w:hAnsi="Nunito" w:cs="Nunito"/>
+          <w:color w:val="434343"/>
+          <w:sz w:val="18"/>
+          <w:szCs w:val="18"/>
         </w:rPr>
         <w:t>Specializes in MERN stack (</w:t>
       </w:r>
@@ -1384,8 +1347,8 @@
         <w:rPr>
           <w:rFonts w:ascii="Nunito" w:eastAsia="Nunito" w:hAnsi="Nunito" w:cs="Nunito"/>
           <w:color w:val="434343"/>
-          <w:sz w:val="16"/>
-          <w:szCs w:val="16"/>
+          <w:sz w:val="18"/>
+          <w:szCs w:val="18"/>
         </w:rPr>
         <w:t>MongoDB,  Express</w:t>
       </w:r>
@@ -1394,8 +1357,8 @@
         <w:rPr>
           <w:rFonts w:ascii="Nunito" w:eastAsia="Nunito" w:hAnsi="Nunito" w:cs="Nunito"/>
           <w:color w:val="434343"/>
-          <w:sz w:val="16"/>
-          <w:szCs w:val="16"/>
+          <w:sz w:val="18"/>
+          <w:szCs w:val="18"/>
         </w:rPr>
         <w:t>, React, NodeJS)</w:t>
       </w:r>
@@ -1410,16 +1373,16 @@
         <w:rPr>
           <w:rFonts w:ascii="Nunito" w:eastAsia="Nunito" w:hAnsi="Nunito" w:cs="Nunito"/>
           <w:color w:val="434343"/>
-          <w:sz w:val="16"/>
-          <w:szCs w:val="16"/>
-        </w:rPr>
-      </w:pPr>
-      <w:r>
-        <w:rPr>
-          <w:rFonts w:ascii="Nunito" w:eastAsia="Nunito" w:hAnsi="Nunito" w:cs="Nunito"/>
-          <w:color w:val="434343"/>
-          <w:sz w:val="16"/>
-          <w:szCs w:val="16"/>
+          <w:sz w:val="18"/>
+          <w:szCs w:val="18"/>
+        </w:rPr>
+      </w:pPr>
+      <w:r>
+        <w:rPr>
+          <w:rFonts w:ascii="Nunito" w:eastAsia="Nunito" w:hAnsi="Nunito" w:cs="Nunito"/>
+          <w:color w:val="434343"/>
+          <w:sz w:val="18"/>
+          <w:szCs w:val="18"/>
         </w:rPr>
         <w:t xml:space="preserve">Knowledge of HTTP standards, API best practices, REST, web security and authentication, CMS </w:t>
       </w:r>
@@ -1428,8 +1391,8 @@
         <w:rPr>
           <w:rFonts w:ascii="Nunito" w:eastAsia="Nunito" w:hAnsi="Nunito" w:cs="Nunito"/>
           <w:color w:val="434343"/>
-          <w:sz w:val="16"/>
-          <w:szCs w:val="16"/>
+          <w:sz w:val="18"/>
+          <w:szCs w:val="18"/>
         </w:rPr>
         <w:t>softwares</w:t>
       </w:r>
@@ -1438,19 +1401,10 @@
         <w:rPr>
           <w:rFonts w:ascii="Nunito" w:eastAsia="Nunito" w:hAnsi="Nunito" w:cs="Nunito"/>
           <w:color w:val="434343"/>
-          <w:sz w:val="16"/>
-          <w:szCs w:val="16"/>
-        </w:rPr>
-        <w:t>, bas</w:t>
-      </w:r>
-      <w:r>
-        <w:rPr>
-          <w:rFonts w:ascii="Nunito" w:eastAsia="Nunito" w:hAnsi="Nunito" w:cs="Nunito"/>
-          <w:color w:val="434343"/>
-          <w:sz w:val="16"/>
-          <w:szCs w:val="16"/>
-        </w:rPr>
-        <w:t xml:space="preserve">ics of building scalable solutions and mobile design. </w:t>
+          <w:sz w:val="18"/>
+          <w:szCs w:val="18"/>
+        </w:rPr>
+        <w:t xml:space="preserve">, basics of building scalable solutions and mobile design. </w:t>
       </w:r>
     </w:p>
     <w:p>
@@ -1482,16 +1436,16 @@
           <w:rFonts w:ascii="Nunito" w:eastAsia="Nunito" w:hAnsi="Nunito" w:cs="Nunito"/>
           <w:b/>
           <w:color w:val="434343"/>
-          <w:sz w:val="16"/>
-          <w:szCs w:val="16"/>
-        </w:rPr>
-      </w:pPr>
-      <w:r>
-        <w:rPr>
-          <w:rFonts w:ascii="Nunito" w:eastAsia="Nunito" w:hAnsi="Nunito" w:cs="Nunito"/>
-          <w:color w:val="434343"/>
-          <w:sz w:val="16"/>
-          <w:szCs w:val="16"/>
+          <w:sz w:val="18"/>
+          <w:szCs w:val="18"/>
+        </w:rPr>
+      </w:pPr>
+      <w:r>
+        <w:rPr>
+          <w:rFonts w:ascii="Nunito" w:eastAsia="Nunito" w:hAnsi="Nunito" w:cs="Nunito"/>
+          <w:color w:val="434343"/>
+          <w:sz w:val="18"/>
+          <w:szCs w:val="18"/>
         </w:rPr>
         <w:t xml:space="preserve">HTML | CSS | ReactJS | JavaScript ES6/7 | Sass | </w:t>
       </w:r>
@@ -1500,8 +1454,8 @@
         <w:rPr>
           <w:rFonts w:ascii="Nunito" w:eastAsia="Nunito" w:hAnsi="Nunito" w:cs="Nunito"/>
           <w:color w:val="434343"/>
-          <w:sz w:val="16"/>
-          <w:szCs w:val="16"/>
+          <w:sz w:val="18"/>
+          <w:szCs w:val="18"/>
         </w:rPr>
         <w:t>ejs</w:t>
       </w:r>
@@ -1510,8 +1464,8 @@
         <w:rPr>
           <w:rFonts w:ascii="Nunito" w:eastAsia="Nunito" w:hAnsi="Nunito" w:cs="Nunito"/>
           <w:color w:val="434343"/>
-          <w:sz w:val="16"/>
-          <w:szCs w:val="16"/>
+          <w:sz w:val="18"/>
+          <w:szCs w:val="18"/>
         </w:rPr>
         <w:t xml:space="preserve">/Jade | Webpack | Search Engine Optimization | Frameworks - Bootstrap/ Materialize CSS/ </w:t>
       </w:r>
@@ -1520,8 +1474,8 @@
         <w:rPr>
           <w:rFonts w:ascii="Nunito" w:eastAsia="Nunito" w:hAnsi="Nunito" w:cs="Nunito"/>
           <w:color w:val="434343"/>
-          <w:sz w:val="16"/>
-          <w:szCs w:val="16"/>
+          <w:sz w:val="18"/>
+          <w:szCs w:val="18"/>
         </w:rPr>
         <w:t>Bulma</w:t>
       </w:r>
@@ -1530,8 +1484,8 @@
         <w:rPr>
           <w:rFonts w:ascii="Nunito" w:eastAsia="Nunito" w:hAnsi="Nunito" w:cs="Nunito"/>
           <w:color w:val="434343"/>
-          <w:sz w:val="16"/>
-          <w:szCs w:val="16"/>
+          <w:sz w:val="18"/>
+          <w:szCs w:val="18"/>
         </w:rPr>
         <w:t xml:space="preserve">/ Semantic-UI | Web Design UX/UI - </w:t>
       </w:r>
@@ -1540,8 +1494,8 @@
         <w:rPr>
           <w:rFonts w:ascii="Nunito" w:eastAsia="Nunito" w:hAnsi="Nunito" w:cs="Nunito"/>
           <w:color w:val="434343"/>
-          <w:sz w:val="16"/>
-          <w:szCs w:val="16"/>
+          <w:sz w:val="18"/>
+          <w:szCs w:val="18"/>
         </w:rPr>
         <w:t>Figma</w:t>
       </w:r>
@@ -1550,19 +1504,10 @@
         <w:rPr>
           <w:rFonts w:ascii="Nunito" w:eastAsia="Nunito" w:hAnsi="Nunito" w:cs="Nunito"/>
           <w:color w:val="434343"/>
-          <w:sz w:val="16"/>
-          <w:szCs w:val="16"/>
-        </w:rPr>
-        <w:t>/Sketc</w:t>
-      </w:r>
-      <w:r>
-        <w:rPr>
-          <w:rFonts w:ascii="Nunito" w:eastAsia="Nunito" w:hAnsi="Nunito" w:cs="Nunito"/>
-          <w:color w:val="434343"/>
-          <w:sz w:val="16"/>
-          <w:szCs w:val="16"/>
-        </w:rPr>
-        <w:t>h | RESTful API | JSON | NPM</w:t>
+          <w:sz w:val="18"/>
+          <w:szCs w:val="18"/>
+        </w:rPr>
+        <w:t>/Sketch | RESTful API | JSON | NPM</w:t>
       </w:r>
     </w:p>
     <w:p>
@@ -1593,16 +1538,16 @@
         <w:rPr>
           <w:rFonts w:ascii="Nunito" w:eastAsia="Nunito" w:hAnsi="Nunito" w:cs="Nunito"/>
           <w:color w:val="434343"/>
-          <w:sz w:val="16"/>
-          <w:szCs w:val="16"/>
-        </w:rPr>
-      </w:pPr>
-      <w:r>
-        <w:rPr>
-          <w:rFonts w:ascii="Nunito" w:eastAsia="Nunito" w:hAnsi="Nunito" w:cs="Nunito"/>
-          <w:color w:val="434343"/>
-          <w:sz w:val="16"/>
-          <w:szCs w:val="16"/>
+          <w:sz w:val="18"/>
+          <w:szCs w:val="18"/>
+        </w:rPr>
+      </w:pPr>
+      <w:r>
+        <w:rPr>
+          <w:rFonts w:ascii="Nunito" w:eastAsia="Nunito" w:hAnsi="Nunito" w:cs="Nunito"/>
+          <w:color w:val="434343"/>
+          <w:sz w:val="18"/>
+          <w:szCs w:val="18"/>
         </w:rPr>
         <w:t xml:space="preserve">Node.js </w:t>
       </w:r>
@@ -1611,8 +1556,8 @@
         <w:rPr>
           <w:rFonts w:ascii="Nunito" w:eastAsia="Nunito" w:hAnsi="Nunito" w:cs="Nunito"/>
           <w:color w:val="434343"/>
-          <w:sz w:val="16"/>
-          <w:szCs w:val="16"/>
+          <w:sz w:val="18"/>
+          <w:szCs w:val="18"/>
         </w:rPr>
         <w:t>|  Express.js</w:t>
       </w:r>
@@ -1621,8 +1566,8 @@
         <w:rPr>
           <w:rFonts w:ascii="Nunito" w:eastAsia="Nunito" w:hAnsi="Nunito" w:cs="Nunito"/>
           <w:color w:val="434343"/>
-          <w:sz w:val="16"/>
-          <w:szCs w:val="16"/>
+          <w:sz w:val="18"/>
+          <w:szCs w:val="18"/>
         </w:rPr>
         <w:t xml:space="preserve"> | Flask | OOP | jQuery</w:t>
       </w:r>
@@ -1634,8 +1579,8 @@
           <w:rFonts w:ascii="Nunito" w:eastAsia="Nunito" w:hAnsi="Nunito" w:cs="Nunito"/>
           <w:b/>
           <w:color w:val="434343"/>
-          <w:sz w:val="16"/>
-          <w:szCs w:val="16"/>
+          <w:sz w:val="18"/>
+          <w:szCs w:val="18"/>
           <w:u w:val="single"/>
         </w:rPr>
       </w:pPr>
@@ -1643,8 +1588,8 @@
         <w:rPr>
           <w:rFonts w:ascii="Nunito" w:eastAsia="Nunito" w:hAnsi="Nunito" w:cs="Nunito"/>
           <w:color w:val="434343"/>
-          <w:sz w:val="16"/>
-          <w:szCs w:val="16"/>
+          <w:sz w:val="18"/>
+          <w:szCs w:val="18"/>
         </w:rPr>
         <w:t xml:space="preserve">Databases: MySQL </w:t>
       </w:r>
@@ -1653,8 +1598,8 @@
         <w:rPr>
           <w:rFonts w:ascii="Nunito" w:eastAsia="Nunito" w:hAnsi="Nunito" w:cs="Nunito"/>
           <w:color w:val="434343"/>
-          <w:sz w:val="16"/>
-          <w:szCs w:val="16"/>
+          <w:sz w:val="18"/>
+          <w:szCs w:val="18"/>
         </w:rPr>
         <w:t>|  PostgreSQL</w:t>
       </w:r>
@@ -1663,8 +1608,8 @@
         <w:rPr>
           <w:rFonts w:ascii="Nunito" w:eastAsia="Nunito" w:hAnsi="Nunito" w:cs="Nunito"/>
           <w:color w:val="434343"/>
-          <w:sz w:val="16"/>
-          <w:szCs w:val="16"/>
+          <w:sz w:val="18"/>
+          <w:szCs w:val="18"/>
         </w:rPr>
         <w:t xml:space="preserve"> | MongoDB | Firebase</w:t>
       </w:r>
@@ -1747,8 +1692,8 @@
         <w:rPr>
           <w:rFonts w:ascii="Nunito" w:eastAsia="Nunito" w:hAnsi="Nunito" w:cs="Nunito"/>
           <w:color w:val="434343"/>
-          <w:sz w:val="16"/>
-          <w:szCs w:val="16"/>
+          <w:sz w:val="18"/>
+          <w:szCs w:val="18"/>
         </w:rPr>
         <w:sectPr>
           <w:type w:val="continuous"/>
@@ -1764,8 +1709,8 @@
         <w:rPr>
           <w:rFonts w:ascii="Nunito" w:eastAsia="Nunito" w:hAnsi="Nunito" w:cs="Nunito"/>
           <w:color w:val="434343"/>
-          <w:sz w:val="16"/>
-          <w:szCs w:val="16"/>
+          <w:sz w:val="18"/>
+          <w:szCs w:val="18"/>
         </w:rPr>
         <w:t xml:space="preserve">MVC | CRUD | Git | </w:t>
       </w:r>
@@ -1774,8 +1719,8 @@
         <w:rPr>
           <w:rFonts w:ascii="Nunito" w:eastAsia="Nunito" w:hAnsi="Nunito" w:cs="Nunito"/>
           <w:color w:val="434343"/>
-          <w:sz w:val="16"/>
-          <w:szCs w:val="16"/>
+          <w:sz w:val="18"/>
+          <w:szCs w:val="18"/>
         </w:rPr>
         <w:t>Github</w:t>
       </w:r>
@@ -1784,26 +1729,17 @@
         <w:rPr>
           <w:rFonts w:ascii="Nunito" w:eastAsia="Nunito" w:hAnsi="Nunito" w:cs="Nunito"/>
           <w:color w:val="434343"/>
-          <w:sz w:val="16"/>
-          <w:szCs w:val="16"/>
-        </w:rPr>
-        <w:t xml:space="preserve"> | Agile Methodologies | Scrum environm</w:t>
-      </w:r>
-      <w:r>
-        <w:rPr>
-          <w:rFonts w:ascii="Nunito" w:eastAsia="Nunito" w:hAnsi="Nunito" w:cs="Nunito"/>
-          <w:color w:val="434343"/>
-          <w:sz w:val="16"/>
-          <w:szCs w:val="16"/>
-        </w:rPr>
-        <w:t xml:space="preserve">ent </w:t>
-      </w:r>
-      <w:r>
-        <w:rPr>
-          <w:rFonts w:ascii="Nunito" w:eastAsia="Nunito" w:hAnsi="Nunito" w:cs="Nunito"/>
-          <w:color w:val="434343"/>
-          <w:sz w:val="16"/>
-          <w:szCs w:val="16"/>
+          <w:sz w:val="18"/>
+          <w:szCs w:val="18"/>
+        </w:rPr>
+        <w:t xml:space="preserve"> | Agile Methodologies | Scrum environment </w:t>
+      </w:r>
+      <w:r>
+        <w:rPr>
+          <w:rFonts w:ascii="Nunito" w:eastAsia="Nunito" w:hAnsi="Nunito" w:cs="Nunito"/>
+          <w:color w:val="434343"/>
+          <w:sz w:val="18"/>
+          <w:szCs w:val="18"/>
         </w:rPr>
         <w:t>| Deployment</w:t>
       </w:r>
@@ -1811,36 +1747,18 @@
         <w:rPr>
           <w:rFonts w:ascii="Nunito" w:eastAsia="Nunito" w:hAnsi="Nunito" w:cs="Nunito"/>
           <w:color w:val="434343"/>
-          <w:sz w:val="16"/>
-          <w:szCs w:val="16"/>
-        </w:rPr>
-        <w:t xml:space="preserve"> | Bug Fixing &amp; Troubleshooting | Visual</w:t>
-      </w:r>
-      <w:r>
-        <w:rPr>
-          <w:rFonts w:ascii="Nunito" w:eastAsia="Nunito" w:hAnsi="Nunito" w:cs="Nunito"/>
-          <w:color w:val="434343"/>
-          <w:sz w:val="16"/>
-          <w:szCs w:val="16"/>
-        </w:rPr>
-        <w:t xml:space="preserve"> </w:t>
-      </w:r>
-      <w:r>
-        <w:rPr>
-          <w:rFonts w:ascii="Nunito" w:eastAsia="Nunito" w:hAnsi="Nunito" w:cs="Nunito"/>
-          <w:color w:val="434343"/>
-          <w:sz w:val="16"/>
-          <w:szCs w:val="16"/>
-        </w:rPr>
-        <w:t xml:space="preserve">Studio Code | </w:t>
+          <w:sz w:val="18"/>
+          <w:szCs w:val="18"/>
+        </w:rPr>
+        <w:t xml:space="preserve"> | Bug Fixing &amp; Troubleshooting | Visual Studio Code | </w:t>
       </w:r>
       <w:proofErr w:type="spellStart"/>
       <w:r>
         <w:rPr>
           <w:rFonts w:ascii="Nunito" w:eastAsia="Nunito" w:hAnsi="Nunito" w:cs="Nunito"/>
           <w:color w:val="434343"/>
-          <w:sz w:val="16"/>
-          <w:szCs w:val="16"/>
+          <w:sz w:val="18"/>
+          <w:szCs w:val="18"/>
         </w:rPr>
         <w:t>Wordpress</w:t>
       </w:r>
@@ -1849,8 +1767,8 @@
         <w:rPr>
           <w:rFonts w:ascii="Nunito" w:eastAsia="Nunito" w:hAnsi="Nunito" w:cs="Nunito"/>
           <w:color w:val="434343"/>
-          <w:sz w:val="16"/>
-          <w:szCs w:val="16"/>
+          <w:sz w:val="18"/>
+          <w:szCs w:val="18"/>
         </w:rPr>
         <w:t xml:space="preserve"> | </w:t>
       </w:r>
@@ -1859,8 +1777,8 @@
         <w:rPr>
           <w:rFonts w:ascii="Nunito" w:eastAsia="Nunito" w:hAnsi="Nunito" w:cs="Nunito"/>
           <w:color w:val="434343"/>
-          <w:sz w:val="16"/>
-          <w:szCs w:val="16"/>
+          <w:sz w:val="18"/>
+          <w:szCs w:val="18"/>
         </w:rPr>
         <w:t>Webflow</w:t>
       </w:r>
@@ -1869,8 +1787,8 @@
         <w:rPr>
           <w:rFonts w:ascii="Nunito" w:eastAsia="Nunito" w:hAnsi="Nunito" w:cs="Nunito"/>
           <w:color w:val="434343"/>
-          <w:sz w:val="16"/>
-          <w:szCs w:val="16"/>
+          <w:sz w:val="18"/>
+          <w:szCs w:val="18"/>
         </w:rPr>
         <w:t xml:space="preserve"> | Shopify | </w:t>
       </w:r>
@@ -1879,8 +1797,8 @@
         <w:rPr>
           <w:rFonts w:ascii="Nunito" w:eastAsia="Nunito" w:hAnsi="Nunito" w:cs="Nunito"/>
           <w:color w:val="434343"/>
-          <w:sz w:val="16"/>
-          <w:szCs w:val="16"/>
+          <w:sz w:val="18"/>
+          <w:szCs w:val="18"/>
         </w:rPr>
         <w:t>Wix</w:t>
       </w:r>
@@ -1889,46 +1807,28 @@
         <w:rPr>
           <w:rFonts w:ascii="Nunito" w:eastAsia="Nunito" w:hAnsi="Nunito" w:cs="Nunito"/>
           <w:color w:val="434343"/>
-          <w:sz w:val="16"/>
-          <w:szCs w:val="16"/>
-        </w:rPr>
-        <w:t xml:space="preserve"> | Squarespace | </w:t>
-      </w:r>
-      <w:r>
-        <w:rPr>
-          <w:rFonts w:ascii="Nunito" w:eastAsia="Nunito" w:hAnsi="Nunito" w:cs="Nunito"/>
-          <w:color w:val="434343"/>
-          <w:sz w:val="16"/>
-          <w:szCs w:val="16"/>
-        </w:rPr>
-        <w:t xml:space="preserve">Adobe Creative </w:t>
+          <w:sz w:val="18"/>
+          <w:szCs w:val="18"/>
+        </w:rPr>
+        <w:t xml:space="preserve"> | Squarespace | Adobe Creative </w:t>
       </w:r>
       <w:proofErr w:type="gramStart"/>
       <w:r>
         <w:rPr>
           <w:rFonts w:ascii="Nunito" w:eastAsia="Nunito" w:hAnsi="Nunito" w:cs="Nunito"/>
           <w:color w:val="434343"/>
-          <w:sz w:val="16"/>
-          <w:szCs w:val="16"/>
-        </w:rPr>
-        <w:t xml:space="preserve">Suite </w:t>
-      </w:r>
-      <w:r>
-        <w:rPr>
-          <w:rFonts w:ascii="Nunito" w:eastAsia="Nunito" w:hAnsi="Nunito" w:cs="Nunito"/>
-          <w:color w:val="434343"/>
-          <w:sz w:val="16"/>
-          <w:szCs w:val="16"/>
-        </w:rPr>
-        <w:t xml:space="preserve"> |</w:t>
+          <w:sz w:val="18"/>
+          <w:szCs w:val="18"/>
+        </w:rPr>
+        <w:t>Suite  |</w:t>
       </w:r>
       <w:proofErr w:type="gramEnd"/>
       <w:r>
         <w:rPr>
           <w:rFonts w:ascii="Nunito" w:eastAsia="Nunito" w:hAnsi="Nunito" w:cs="Nunito"/>
           <w:color w:val="434343"/>
-          <w:sz w:val="16"/>
-          <w:szCs w:val="16"/>
+          <w:sz w:val="18"/>
+          <w:szCs w:val="18"/>
         </w:rPr>
         <w:t xml:space="preserve"> Responsive Design</w:t>
       </w:r>
@@ -1936,8 +1836,8 @@
         <w:rPr>
           <w:rFonts w:ascii="Nunito" w:eastAsia="Nunito" w:hAnsi="Nunito" w:cs="Nunito"/>
           <w:color w:val="434343"/>
-          <w:sz w:val="16"/>
-          <w:szCs w:val="16"/>
+          <w:sz w:val="18"/>
+          <w:szCs w:val="18"/>
         </w:rPr>
         <w:t xml:space="preserve"> |</w:t>
       </w:r>
@@ -3549,7 +3449,7 @@
 </file>
 
 <file path=customXml/itemProps1.xml><?xml version="1.0" encoding="utf-8"?>
-<ds:datastoreItem xmlns:ds="http://schemas.openxmlformats.org/officeDocument/2006/customXml" ds:itemID="{BEF9ED2B-C942-46FB-BE45-E23CFA6AAA74}">
+<ds:datastoreItem xmlns:ds="http://schemas.openxmlformats.org/officeDocument/2006/customXml" ds:itemID="{861FD21C-B497-492E-BC40-BD690A1CA953}">
   <ds:schemaRefs>
     <ds:schemaRef ds:uri="http://schemas.openxmlformats.org/officeDocument/2006/bibliography"/>
   </ds:schemaRefs>

</xml_diff>